<commit_message>
New translations onboarding_script.docx (Swati)
</commit_message>
<xml_diff>
--- a/translations/parent_text_v2/ss/ss_onboarding_script.docx
+++ b/translations/parent_text_v2/ss/ss_onboarding_script.docx
@@ -19,13 +19,13 @@
         <w:pStyle w:val="P68B1DB1-Normal1"/>
       </w:pPr>
       <w:r>
-        <w:t>Welcome</w:t>
+        <w:t>Uyamukelekile</w:t>
       </w:r>
     </w:p>
     <w:p/>
     <w:p>
       <w:r>
-        <w:t xml:space="preserve">Welcome to ParentText South Africa! </w:t>
+        <w:t xml:space="preserve">Siyanemukela ku-ParentText South Africa! </w:t>
       </w:r>
     </w:p>
     <w:p/>

</xml_diff>